<commit_message>
fix: handle sectionless-docx in the general case
A document that has no sections can still contain one or more tables.
Use the newly-added upstream `Document.iter_inner_content()` method to
capture both paragraphs and tables from a sectionless DOCX document.
</commit_message>
<xml_diff>
--- a/example-docs/teams_chat.docx
+++ b/example-docs/teams_chat.docx
@@ -20,6 +20,29 @@
         <w:t>Umm.</w:t>
       </w:r>
     </w:p>
+    <w:tbl>
+      <w:tblGrid>
+        <w:gridCol w:w="4788"/>
+        <w:gridCol w:w="4788"/>
+      </w:tblGrid>
+      <w:tr>
+        <w:tc>
+          <w:p>
+            <w:r>
+              <w:t>saved-by</w:t>
+            </w:r>
+          </w:p>
+        </w:tc>
+        <w:tc>
+          <w:p>
+            <w:r>
+              <w:t>Dennis Forsythe</w:t>
+            </w:r>
+          </w:p>
+        </w:tc>
+      </w:tr>
+    </w:tbl>
+    <w:p/>
   </w:body>
 </w:document>
 </file>
</xml_diff>

<commit_message>
fix: handle sectionless-docx in the general case (#1829)
A DOCX document that has no sections can still contain one or more
tables. Such files are never created by Word but Word can open them just
fine. These can be and are generated by other applications.

Use the newly-added `Document.iter_inner_content()` method added
upstream in `python-docx` to capture both paragraphs and tables from a
section-less DOCX document.

This generalizes the fix for MS Teams chat-transcripts (an example of
sectionless-docx) implemented in #1825.
</commit_message>
<xml_diff>
--- a/example-docs/teams_chat.docx
+++ b/example-docs/teams_chat.docx
@@ -20,6 +20,29 @@
         <w:t>Umm.</w:t>
       </w:r>
     </w:p>
+    <w:tbl>
+      <w:tblGrid>
+        <w:gridCol w:w="4788"/>
+        <w:gridCol w:w="4788"/>
+      </w:tblGrid>
+      <w:tr>
+        <w:tc>
+          <w:p>
+            <w:r>
+              <w:t>saved-by</w:t>
+            </w:r>
+          </w:p>
+        </w:tc>
+        <w:tc>
+          <w:p>
+            <w:r>
+              <w:t>Dennis Forsythe</w:t>
+            </w:r>
+          </w:p>
+        </w:tc>
+      </w:tr>
+    </w:tbl>
+    <w:p/>
   </w:body>
 </w:document>
 </file>
</xml_diff>